<commit_message>
Updated test resources file.
</commit_message>
<xml_diff>
--- a/tests/resources/Saved/21CRB01268_Not Guilty Bond Dialog.docx
+++ b/tests/resources/Saved/21CRB01268_Not Guilty Bond Dialog.docx
@@ -464,7 +464,6 @@
         <w:jc w:val="center"/>
         <w:rPr>
           <w:rFonts w:ascii="Palatino Linotype" w:hAnsi="Palatino Linotype"/>
-          <w:bCs/>
           <w:sz w:val="20"/>
           <w:szCs w:val="20"/>
         </w:rPr>
@@ -478,7 +477,7 @@
           <w:szCs w:val="20"/>
           <w:u w:val="single"/>
         </w:rPr>
-        <w:t>MAGISTRATE</w:t>
+        <w:t>NOT GUILTY PLEA</w:t>
       </w:r>
       <w:r>
         <w:rPr>
@@ -489,7 +488,7 @@
           <w:szCs w:val="20"/>
           <w:u w:val="single"/>
         </w:rPr>
-        <w:t>’S</w:t>
+        <w:t xml:space="preserve"> AND BOND </w:t>
       </w:r>
       <w:r>
         <w:rPr>
@@ -500,51 +499,7 @@
           <w:szCs w:val="20"/>
           <w:u w:val="single"/>
         </w:rPr>
-        <w:t xml:space="preserve"> </w:t>
-      </w:r>
-      <w:r>
-        <w:rPr>
-          <w:rFonts w:ascii="Palatino Linotype" w:hAnsi="Palatino Linotype"/>
-          <w:b/>
-          <w:bCs/>
-          <w:sz w:val="20"/>
-          <w:szCs w:val="20"/>
-          <w:u w:val="single"/>
-        </w:rPr>
-        <w:t>DECISION</w:t>
-      </w:r>
-      <w:r>
-        <w:rPr>
-          <w:rFonts w:ascii="Palatino Linotype" w:hAnsi="Palatino Linotype"/>
-          <w:b/>
-          <w:bCs/>
-          <w:sz w:val="20"/>
-          <w:szCs w:val="20"/>
-          <w:u w:val="single"/>
-        </w:rPr>
-        <w:t xml:space="preserve"> – </w:t>
-      </w:r>
-      <w:r>
-        <w:rPr>
-          <w:rFonts w:ascii="Palatino Linotype" w:hAnsi="Palatino Linotype"/>
-          <w:b/>
-          <w:bCs/>
-          <w:sz w:val="20"/>
-          <w:szCs w:val="20"/>
-          <w:u w:val="single"/>
-        </w:rPr>
-        <w:t xml:space="preserve">NOT GUILTY PLEA</w:t>
-      </w:r>
-      <w:r>
-        <w:rPr>
-          <w:rFonts w:ascii="Palatino Linotype" w:hAnsi="Palatino Linotype"/>
-          <w:b/>
-          <w:bCs/>
-          <w:sz w:val="20"/>
-          <w:szCs w:val="20"/>
-          <w:u w:val="single"/>
-        </w:rPr>
-        <w:t xml:space="preserve"> AND BOND ENTRY</w:t>
+        <w:t xml:space="preserve">JUDGMENT ENTRY</w:t>
       </w:r>
     </w:p>
     <w:p>
@@ -662,7 +617,7 @@
           <w:sz w:val="20"/>
           <w:szCs w:val="20"/>
         </w:rPr>
-        <w:t xml:space="preserve"> on December 18, 2021</w:t>
+        <w:t xml:space="preserve"> on December 23, 2021</w:t>
       </w:r>
       <w:r>
         <w:rPr>
@@ -1213,6 +1168,35 @@
         <w:rPr>
           <w:rFonts w:ascii="Palatino Linotype" w:hAnsi="Palatino Linotype"/>
           <w:bCs/>
+          <w:color w:val="FF0000"/>
+          <w:sz w:val="20"/>
+          <w:szCs w:val="20"/>
+        </w:rPr>
+        <w:t xml:space="preserve"> </w:t>
+      </w:r>
+      <w:r>
+        <w:rPr>
+          <w:rFonts w:ascii="Palatino Linotype" w:hAnsi="Palatino Linotype"/>
+          <w:bCs/>
+          <w:sz w:val="20"/>
+          <w:szCs w:val="20"/>
+        </w:rPr>
+        <w:t xml:space="preserve">and R.C. 2919.251</w:t>
+      </w:r>
+      <w:r>
+        <w:rPr>
+          <w:rFonts w:ascii="Palatino Linotype" w:hAnsi="Palatino Linotype"/>
+          <w:bCs/>
+          <w:color w:val="FF0000"/>
+          <w:sz w:val="20"/>
+          <w:szCs w:val="20"/>
+        </w:rPr>
+        <w:t xml:space="preserve"/>
+      </w:r>
+      <w:r>
+        <w:rPr>
+          <w:rFonts w:ascii="Palatino Linotype" w:hAnsi="Palatino Linotype"/>
+          <w:bCs/>
           <w:sz w:val="20"/>
           <w:szCs w:val="20"/>
         </w:rPr>
@@ -1523,71 +1507,336 @@
         </w:rPr>
         <w:t xml:space="preserve"/>
       </w:r>
-      <w:r>
-        <w:rPr>
-          <w:rFonts w:ascii="Palatino Linotype" w:hAnsi="Palatino Linotype"/>
-          <w:bCs/>
-          <w:color w:val="FF0000"/>
-          <w:sz w:val="20"/>
-          <w:szCs w:val="20"/>
-        </w:rPr>
-        <w:t xml:space="preserve"/>
-      </w:r>
-      <w:r>
-        <w:rPr>
-          <w:rFonts w:ascii="Palatino Linotype" w:hAnsi="Palatino Linotype"/>
-          <w:bCs/>
-          <w:color w:val="FF0000"/>
-          <w:sz w:val="20"/>
-          <w:szCs w:val="20"/>
-        </w:rPr>
-        <w:t xml:space="preserve"/>
-      </w:r>
-      <w:r>
-        <w:rPr>
-          <w:rFonts w:ascii="Palatino Linotype" w:hAnsi="Palatino Linotype"/>
-          <w:bCs/>
-          <w:color w:val="FF0000"/>
-          <w:sz w:val="20"/>
-          <w:szCs w:val="20"/>
-        </w:rPr>
-        <w:t xml:space="preserve"/>
-      </w:r>
-      <w:r>
-        <w:rPr>
-          <w:rFonts w:ascii="Palatino Linotype" w:hAnsi="Palatino Linotype"/>
-          <w:bCs/>
-          <w:color w:val="FF0000"/>
-          <w:sz w:val="20"/>
-          <w:szCs w:val="20"/>
-        </w:rPr>
-        <w:t xml:space="preserve"/>
-      </w:r>
     </w:p>
     <w:p>
       <w:pPr>
+        <w:pStyle w:val="ListParagraph"/>
+        <w:numPr>
+          <w:ilvl w:val="0"/>
+          <w:numId w:val="6"/>
+        </w:numPr>
         <w:tabs>
           <w:tab w:val="center" w:pos="4680"/>
         </w:tabs>
         <w:jc w:val="both"/>
         <w:rPr>
-          <w:rFonts w:ascii="Palatino Linotype" w:hAnsi="Palatino Linotype"/>
+          <w:bCs/>
+          <w:sz w:val="22"/>
+          <w:szCs w:val="22"/>
+        </w:rPr>
+      </w:pPr>
+      <w:r>
+        <w:rPr>
+          <w:bCs/>
+          <w:sz w:val="22"/>
+          <w:szCs w:val="22"/>
+        </w:rPr>
+        <w:t>Defendant shall immediately vacate and permit exclusive possession of the residence located at</w:t>
+      </w:r>
+      <w:r>
+        <w:rPr>
+          <w:bCs/>
+          <w:sz w:val="22"/>
+          <w:szCs w:val="22"/>
+        </w:rPr>
+        <w:t xml:space="preserve"> </w:t>
+      </w:r>
+      <w:r>
+        <w:rPr>
+          <w:b/>
+          <w:bCs/>
+          <w:sz w:val="22"/>
+          <w:szCs w:val="22"/>
+          <w:u w:val="single"/>
+        </w:rPr>
+        <w:t xml:space="preserve"/>
+      </w:r>
+      <w:r>
+        <w:rPr>
+          <w:bCs/>
+          <w:sz w:val="22"/>
+          <w:szCs w:val="22"/>
+        </w:rPr>
+        <w:t xml:space="preserve"> </w:t>
+      </w:r>
+      <w:r>
+        <w:rPr>
+          <w:bCs/>
+          <w:sz w:val="22"/>
+          <w:szCs w:val="22"/>
+        </w:rPr>
+        <w:t xml:space="preserve">to</w:t>
+      </w:r>
+      <w:r>
+        <w:rPr>
+          <w:bCs/>
+          <w:sz w:val="22"/>
+          <w:szCs w:val="22"/>
+        </w:rPr>
+        <w:t xml:space="preserve"> </w:t>
+      </w:r>
+      <w:r>
+        <w:rPr>
+          <w:b/>
+          <w:bCs/>
+          <w:sz w:val="22"/>
+          <w:szCs w:val="22"/>
+          <w:u w:val="single"/>
+        </w:rPr>
+        <w:t xml:space="preserve"/>
+      </w:r>
+      <w:r>
+        <w:rPr>
+          <w:bCs/>
+          <w:sz w:val="22"/>
+          <w:szCs w:val="22"/>
+        </w:rPr>
+        <w:t xml:space="preserve">. </w:t>
+      </w:r>
+      <w:r>
+        <w:rPr>
+          <w:bCs/>
+          <w:sz w:val="22"/>
+          <w:szCs w:val="22"/>
+        </w:rPr>
+        <w:t xml:space="preserve">Defendant shall not interfere with the named person’s right to occupy the residence including, but not limited to cancelling utilities or insurance or interrupting telecommunications (e.g. telephone, internet, or cable) service, mail delivery, or the delivery of any other documents or items.  </w:t>
+      </w:r>
+    </w:p>
+    <w:p>
+      <w:pPr>
+        <w:pStyle w:val="ListParagraph"/>
+        <w:numPr>
+          <w:ilvl w:val="0"/>
+          <w:numId w:val="6"/>
+        </w:numPr>
+        <w:tabs>
+          <w:tab w:val="center" w:pos="4680"/>
+        </w:tabs>
+        <w:jc w:val="both"/>
+        <w:rPr>
+          <w:bCs/>
+          <w:sz w:val="22"/>
+          <w:szCs w:val="22"/>
+        </w:rPr>
+      </w:pPr>
+      <w:r>
+        <w:rPr>
+          <w:bCs/>
+          <w:sz w:val="22"/>
+          <w:szCs w:val="22"/>
+        </w:rPr>
+        <w:t xml:space="preserve">Defendant shall surrender all keys and garage door openers to the above residence within 24 hours of service of this Order to the arresting agency.</w:t>
+      </w:r>
+      <w:r>
+        <w:rPr>
           <w:bCs/>
           <w:color w:val="FF0000"/>
-          <w:sz w:val="20"/>
-          <w:szCs w:val="20"/>
-        </w:rPr>
-      </w:pPr>
-      <w:r>
-        <w:rPr>
-          <w:rFonts w:ascii="Palatino Linotype" w:hAnsi="Palatino Linotype"/>
+          <w:sz w:val="22"/>
+          <w:szCs w:val="22"/>
+        </w:rPr>
+        <w:t xml:space="preserve"/>
+      </w:r>
+      <w:r>
+        <w:rPr>
+          <w:bCs/>
+          <w:sz w:val="22"/>
+          <w:szCs w:val="22"/>
+        </w:rPr>
+        <w:t xml:space="preserve">  </w:t>
+      </w:r>
+    </w:p>
+    <w:p>
+      <w:pPr>
+        <w:pStyle w:val="ListParagraph"/>
+        <w:numPr>
+          <w:ilvl w:val="0"/>
+          <w:numId w:val="6"/>
+        </w:numPr>
+        <w:tabs>
+          <w:tab w:val="center" w:pos="4680"/>
+        </w:tabs>
+        <w:jc w:val="both"/>
+        <w:rPr>
+          <w:bCs/>
+          <w:sz w:val="22"/>
+          <w:szCs w:val="22"/>
+        </w:rPr>
+      </w:pPr>
+      <w:r>
+        <w:rPr>
+          <w:bCs/>
+          <w:sz w:val="22"/>
+          <w:szCs w:val="22"/>
+        </w:rPr>
+        <w:t xml:space="preserve">Defendant shall turn over all deadly weapons, including firearms, and ammunition to the arresting agency no later than </w:t>
+      </w:r>
+      <w:r>
+        <w:rPr>
+          <w:b/>
+          <w:bCs/>
+          <w:sz w:val="22"/>
+          <w:szCs w:val="22"/>
+          <w:u w:val="single"/>
+        </w:rPr>
+        <w:t xml:space="preserve">December 24, 2021</w:t>
+      </w:r>
+      <w:r>
+        <w:rPr>
+          <w:bCs/>
+          <w:sz w:val="22"/>
+          <w:szCs w:val="22"/>
+        </w:rPr>
+        <w:t>.</w:t>
+      </w:r>
+      <w:r>
+        <w:rPr>
+          <w:bCs/>
+          <w:sz w:val="22"/>
+          <w:szCs w:val="22"/>
+        </w:rPr>
+        <w:t xml:space="preserve"> </w:t>
+      </w:r>
+      <w:r>
+        <w:rPr>
+          <w:bCs/>
+          <w:sz w:val="22"/>
+          <w:szCs w:val="22"/>
+        </w:rPr>
+        <w:t xml:space="preserve">Any deadly weapons, including firearms, and ammunition accepted by the arresting agency shall be held in protective custody for the duration of this </w:t>
+      </w:r>
+      <w:r>
+        <w:rPr>
+          <w:bCs/>
+          <w:sz w:val="22"/>
+          <w:szCs w:val="22"/>
+        </w:rPr>
+        <w:t xml:space="preserve">Order.</w:t>
+      </w:r>
+      <w:r>
+        <w:rPr>
           <w:bCs/>
           <w:color w:val="FF0000"/>
-          <w:sz w:val="20"/>
-          <w:szCs w:val="20"/>
+          <w:sz w:val="22"/>
+          <w:szCs w:val="22"/>
         </w:rPr>
         <w:t xml:space="preserve"/>
       </w:r>
+      <w:r>
+        <w:rPr>
+          <w:bCs/>
+          <w:color w:val="FF0000"/>
+          <w:sz w:val="22"/>
+          <w:szCs w:val="22"/>
+        </w:rPr>
+        <w:t xml:space="preserve"/>
+      </w:r>
+      <w:r>
+        <w:rPr>
+          <w:rFonts w:ascii="Palatino Linotype" w:hAnsi="Palatino Linotype"/>
+          <w:bCs/>
+          <w:color w:val="FF0000"/>
+          <w:sz w:val="20"/>
+          <w:szCs w:val="20"/>
+        </w:rPr>
+        <w:t xml:space="preserve"/>
+      </w:r>
+      <w:r>
+        <w:rPr>
+          <w:rFonts w:ascii="Palatino Linotype" w:hAnsi="Palatino Linotype"/>
+          <w:bCs/>
+          <w:color w:val="FF0000"/>
+          <w:sz w:val="20"/>
+          <w:szCs w:val="20"/>
+        </w:rPr>
+        <w:t xml:space="preserve"/>
+      </w:r>
+      <w:r>
+        <w:rPr>
+          <w:rFonts w:ascii="Palatino Linotype" w:hAnsi="Palatino Linotype"/>
+          <w:bCs/>
+          <w:color w:val="FF0000"/>
+          <w:sz w:val="20"/>
+          <w:szCs w:val="20"/>
+        </w:rPr>
+        <w:t xml:space="preserve"/>
+      </w:r>
+      <w:r>
+        <w:rPr>
+          <w:rFonts w:ascii="Palatino Linotype" w:hAnsi="Palatino Linotype"/>
+          <w:bCs/>
+          <w:color w:val="FF0000"/>
+          <w:sz w:val="20"/>
+          <w:szCs w:val="20"/>
+        </w:rPr>
+        <w:t xml:space="preserve"/>
+      </w:r>
+    </w:p>
+    <w:p>
+      <w:pPr>
+        <w:tabs>
+          <w:tab w:val="center" w:pos="4680"/>
+        </w:tabs>
+        <w:jc w:val="both"/>
+        <w:rPr>
+          <w:rFonts w:ascii="Palatino Linotype" w:hAnsi="Palatino Linotype"/>
+          <w:bCs/>
+          <w:color w:val="FF0000"/>
+          <w:sz w:val="20"/>
+          <w:szCs w:val="20"/>
+        </w:rPr>
+      </w:pPr>
+      <w:r>
+        <w:rPr>
+          <w:rFonts w:ascii="Palatino Linotype" w:hAnsi="Palatino Linotype"/>
+          <w:bCs/>
+          <w:color w:val="FF0000"/>
+          <w:sz w:val="20"/>
+          <w:szCs w:val="20"/>
+        </w:rPr>
+        <w:t xml:space="preserve"/>
+      </w:r>
+    </w:p>
+    <w:p>
+      <w:pPr>
+        <w:tabs>
+          <w:tab w:val="center" w:pos="4680"/>
+        </w:tabs>
+        <w:jc w:val="both"/>
+        <w:rPr>
+          <w:rFonts w:ascii="Palatino Linotype" w:hAnsi="Palatino Linotype"/>
+          <w:bCs/>
+          <w:color w:val="FF0000"/>
+          <w:sz w:val="20"/>
+          <w:szCs w:val="20"/>
+        </w:rPr>
+      </w:pPr>
+      <w:r>
+        <w:rPr>
+          <w:rFonts w:ascii="Palatino Linotype" w:hAnsi="Palatino Linotype"/>
+          <w:bCs/>
+          <w:color w:val="FF0000"/>
+          <w:sz w:val="20"/>
+          <w:szCs w:val="20"/>
+        </w:rPr>
+        <w:t xml:space="preserve"/>
+      </w:r>
+    </w:p>
+    <w:p>
+      <w:pPr>
+        <w:tabs>
+          <w:tab w:val="center" w:pos="4680"/>
+        </w:tabs>
+        <w:jc w:val="both"/>
+        <w:rPr>
+          <w:rFonts w:ascii="Palatino Linotype" w:hAnsi="Palatino Linotype"/>
+          <w:bCs/>
+          <w:color w:val="FF0000"/>
+          <w:sz w:val="20"/>
+          <w:szCs w:val="20"/>
+        </w:rPr>
+      </w:pPr>
+      <w:bookmarkStart w:id="0" w:name="_GoBack"/>
+      <w:bookmarkEnd w:id="0"/>
       <w:r>
         <w:rPr>
           <w:rFonts w:ascii="Palatino Linotype" w:hAnsi="Palatino Linotype"/>
@@ -1758,15 +2007,15 @@
           <w:sz w:val="20"/>
           <w:szCs w:val="20"/>
         </w:rPr>
-        <w:t xml:space="preserve">Magistrate </w:t>
-      </w:r>
-      <w:r>
-        <w:rPr>
-          <w:rFonts w:ascii="Palatino Linotype" w:hAnsi="Palatino Linotype"/>
-          <w:sz w:val="20"/>
-          <w:szCs w:val="20"/>
-        </w:rPr>
-        <w:t xml:space="preserve">Amanda</w:t>
+        <w:t xml:space="preserve">Judge </w:t>
+      </w:r>
+      <w:r>
+        <w:rPr>
+          <w:rFonts w:ascii="Palatino Linotype" w:hAnsi="Palatino Linotype"/>
+          <w:sz w:val="20"/>
+          <w:szCs w:val="20"/>
+        </w:rPr>
+        <w:t xml:space="preserve">Marianne</w:t>
       </w:r>
       <w:r>
         <w:rPr>
@@ -1782,7 +2031,7 @@
           <w:sz w:val="20"/>
           <w:szCs w:val="20"/>
         </w:rPr>
-        <w:t xml:space="preserve">Bunner</w:t>
+        <w:t xml:space="preserve">Hemmeter</w:t>
       </w:r>
     </w:p>
     <w:p>
@@ -1823,108 +2072,6 @@
         <w:rPr>
           <w:rFonts w:ascii="Palatino Linotype" w:hAnsi="Palatino Linotype"/>
           <w:bCs/>
-          <w:color w:val="FF0000"/>
-          <w:sz w:val="20"/>
-          <w:szCs w:val="20"/>
-        </w:rPr>
-      </w:pPr>
-      <w:r>
-        <w:rPr>
-          <w:rFonts w:ascii="Palatino Linotype" w:hAnsi="Palatino Linotype"/>
-          <w:color w:val="FF0000"/>
-          <w:sz w:val="20"/>
-          <w:szCs w:val="20"/>
-        </w:rPr>
-        <w:t xml:space="preserve"/>
-      </w:r>
-    </w:p>
-    <w:p>
-      <w:pPr>
-        <w:tabs>
-          <w:tab w:val="center" w:pos="4680"/>
-        </w:tabs>
-        <w:jc w:val="both"/>
-        <w:rPr>
-          <w:rFonts w:ascii="Palatino Linotype" w:hAnsi="Palatino Linotype"/>
-          <w:b/>
-          <w:bCs/>
-          <w:i/>
-          <w:sz w:val="19"/>
-          <w:szCs w:val="19"/>
-        </w:rPr>
-      </w:pPr>
-      <w:r>
-        <w:rPr>
-          <w:rFonts w:ascii="Palatino Linotype" w:hAnsi="Palatino Linotype"/>
-          <w:b/>
-          <w:bCs/>
-          <w:i/>
-          <w:sz w:val="19"/>
-          <w:szCs w:val="19"/>
-        </w:rPr>
-        <w:t xml:space="preserve">Pursuant to Criminal Rule 19(D) and Traffic Rule 14, written objections to this magistrate’s decision must be filed within </w:t>
-      </w:r>
-      <w:r>
-        <w:rPr>
-          <w:rFonts w:ascii="Palatino Linotype" w:hAnsi="Palatino Linotype"/>
-          <w:b/>
-          <w:bCs/>
-          <w:i/>
-          <w:sz w:val="19"/>
-          <w:szCs w:val="19"/>
-        </w:rPr>
-        <w:t>14</w:t>
-      </w:r>
-      <w:r>
-        <w:rPr>
-          <w:rFonts w:ascii="Palatino Linotype" w:hAnsi="Palatino Linotype"/>
-          <w:b/>
-          <w:bCs/>
-          <w:i/>
-          <w:sz w:val="19"/>
-          <w:szCs w:val="19"/>
-        </w:rPr>
-        <w:t xml:space="preserve"> days of the filing of this decision. Any objections must state with specificity the grounds of the objections. </w:t>
-      </w:r>
-      <w:r>
-        <w:rPr>
-          <w:rFonts w:ascii="Palatino Linotype" w:hAnsi="Palatino Linotype"/>
-          <w:b/>
-          <w:bCs/>
-          <w:i/>
-          <w:sz w:val="19"/>
-          <w:szCs w:val="19"/>
-        </w:rPr>
-        <w:t xml:space="preserve">A party shall not assign as error on appeal the court’s adoption of this decision unless the party timely </w:t>
-      </w:r>
-      <w:r>
-        <w:rPr>
-          <w:rFonts w:ascii="Palatino Linotype" w:hAnsi="Palatino Linotype"/>
-          <w:b/>
-          <w:bCs/>
-          <w:i/>
-          <w:sz w:val="19"/>
-          <w:szCs w:val="19"/>
-        </w:rPr>
-        <w:t xml:space="preserve">files objections.</w:t>
-      </w:r>
-    </w:p>
-    <w:p>
-      <w:pPr>
-        <w:tabs>
-          <w:tab w:val="left" w:pos="-1080"/>
-          <w:tab w:val="left" w:pos="-720"/>
-          <w:tab w:val="left" w:pos="0"/>
-          <w:tab w:val="left" w:pos="720"/>
-          <w:tab w:val="left" w:pos="1440"/>
-          <w:tab w:val="left" w:pos="2160"/>
-          <w:tab w:val="left" w:pos="2880"/>
-          <w:tab w:val="left" w:pos="3600"/>
-          <w:tab w:val="left" w:pos="4320"/>
-          <w:tab w:val="left" w:pos="4680"/>
-        </w:tabs>
-        <w:rPr>
-          <w:rFonts w:ascii="Palatino Linotype" w:hAnsi="Palatino Linotype"/>
           <w:color w:val="FF0000"/>
           <w:sz w:val="20"/>
           <w:szCs w:val="20"/>
@@ -2075,44 +2222,23 @@
         <w:sz w:val="20"/>
         <w:szCs w:val="20"/>
       </w:rPr>
-      <w:t xml:space="preserve">Magistrate Decision</w:t>
+      <w:t xml:space="preserve"/>
     </w:r>
     <w:r>
       <w:rPr>
         <w:rFonts w:ascii="Palatino Linotype" w:hAnsi="Palatino Linotype"/>
-        <w:bCs/>
         <w:sz w:val="20"/>
         <w:szCs w:val="20"/>
       </w:rPr>
-      <w:t xml:space="preserve"> – </w:t>
+      <w:t xml:space="preserve">Not Guilty </w:t>
     </w:r>
     <w:r>
       <w:rPr>
         <w:rFonts w:ascii="Palatino Linotype" w:hAnsi="Palatino Linotype"/>
-        <w:bCs/>
         <w:sz w:val="20"/>
         <w:szCs w:val="20"/>
       </w:rPr>
-      <w:t>Not Guilty</w:t>
-    </w:r>
-    <w:r>
-      <w:rPr>
-        <w:rFonts w:ascii="Palatino Linotype" w:hAnsi="Palatino Linotype"/>
-        <w:bCs/>
-        <w:sz w:val="20"/>
-        <w:szCs w:val="20"/>
-      </w:rPr>
-      <w:t xml:space="preserve"> Bond </w:t>
-    </w:r>
-    <w:proofErr w:type="gramStart"/>
-    <w:r>
-      <w:rPr>
-        <w:rFonts w:ascii="Palatino Linotype" w:hAnsi="Palatino Linotype"/>
-        <w:bCs/>
-        <w:sz w:val="20"/>
-        <w:szCs w:val="20"/>
-      </w:rPr>
-      <w:t>Entry</w:t>
+      <w:t xml:space="preserve">Bond Judgment Entry</w:t>
     </w:r>
     <w:r>
       <w:rPr>

</xml_diff>